<commit_message>
fixed q1 section g
</commit_message>
<xml_diff>
--- a/HW2-Dry.docx
+++ b/HW2-Dry.docx
@@ -716,6 +716,7 @@
       </w:pPr>
       <w:r>
         <w:rPr>
+          <w:noProof/>
           <w:rtl/>
         </w:rPr>
         <w:drawing>
@@ -2613,6 +2614,7 @@
         <w:bidi/>
         <w:ind w:left="1080"/>
         <w:rPr>
+          <w:rFonts w:hint="cs"/>
           <w:u w:val="single"/>
           <w:rtl/>
         </w:rPr>
@@ -2633,7 +2635,59 @@
           <w:u w:val="single"/>
           <w:rtl/>
         </w:rPr>
-        <w:t xml:space="preserve"> במקרה זה נכונות השגרה תיפגע. כאשר תחזור הפונקציה מקריאה רקורסיבית לבן הימני של אחד הצמתים, בקריאה ל-</w:t>
+        <w:t xml:space="preserve"> במקרה זה נכונות השגרה </w:t>
+      </w:r>
+      <w:r>
+        <w:rPr>
+          <w:rFonts w:hint="cs"/>
+          <w:u w:val="single"/>
+          <w:rtl/>
+        </w:rPr>
+        <w:t xml:space="preserve">לא </w:t>
+      </w:r>
+      <w:r>
+        <w:rPr>
+          <w:rFonts w:hint="cs"/>
+          <w:u w:val="single"/>
+          <w:rtl/>
+        </w:rPr>
+        <w:t xml:space="preserve">תיפגע. </w:t>
+      </w:r>
+      <w:r>
+        <w:rPr>
+          <w:rFonts w:hint="cs"/>
+          <w:u w:val="single"/>
+          <w:rtl/>
+        </w:rPr>
+        <w:t>באופן דומה לכך שבסעיף א' לא נפגעה נכונות השגרה (אין שימוש ב-</w:t>
+      </w:r>
+      <w:r>
+        <w:rPr>
+          <w:u w:val="single"/>
+        </w:rPr>
+        <w:t>rdi</w:t>
+      </w:r>
+      <w:r>
+        <w:rPr>
+          <w:rFonts w:hint="cs"/>
+          <w:u w:val="single"/>
+          <w:rtl/>
+        </w:rPr>
+        <w:t xml:space="preserve"> אחרי החזרה) לא תפגע השגרה גם כאן. במחסנית יישארו ערכי ה-</w:t>
+      </w:r>
+      <w:r>
+        <w:rPr>
+          <w:u w:val="single"/>
+        </w:rPr>
+        <w:t xml:space="preserve">rdi </w:t>
+      </w:r>
+      <w:r>
+        <w:rPr>
+          <w:rFonts w:hint="cs"/>
+          <w:u w:val="single"/>
+          <w:rtl/>
+        </w:rPr>
+        <w:t xml:space="preserve"> בהם עברנו (הצמתים בהם עברה הרקורסיה) אך בעת ביצוע ה-</w:t>
       </w:r>
       <w:r>
         <w:rPr>
@@ -2647,7 +2701,7 @@
           <w:u w:val="single"/>
           <w:rtl/>
         </w:rPr>
-        <w:t xml:space="preserve"> הערך של </w:t>
+        <w:t xml:space="preserve"> נחזיר את </w:t>
       </w:r>
       <w:r>
         <w:rPr>
@@ -2661,37 +2715,7 @@
           <w:u w:val="single"/>
           <w:rtl/>
         </w:rPr>
-        <w:t xml:space="preserve"> יהיה כתובת החולי</w:t>
-      </w:r>
-      <w:r>
-        <w:rPr>
-          <w:rFonts w:hint="cs"/>
-          <w:u w:val="single"/>
-          <w:rtl/>
-        </w:rPr>
-        <w:t>י</w:t>
-      </w:r>
-      <w:r>
-        <w:rPr>
-          <w:rFonts w:hint="cs"/>
-          <w:u w:val="single"/>
-          <w:rtl/>
-        </w:rPr>
-        <w:t>ה ממנה נקראה הקריאה הרקורסיבית במקום הערך שהוא אמור להיות. לאחר מכן, בקריאה ל-</w:t>
-      </w:r>
-      <w:r>
-        <w:rPr>
-          <w:u w:val="single"/>
-        </w:rPr>
-        <w:t>ret</w:t>
-      </w:r>
-      <w:r>
-        <w:rPr>
-          <w:rFonts w:hint="cs"/>
-          <w:u w:val="single"/>
-          <w:rtl/>
-        </w:rPr>
-        <w:t xml:space="preserve"> הערך שיכנס ל-</w:t>
+        <w:t xml:space="preserve"> ו-</w:t>
       </w:r>
       <w:r>
         <w:rPr>
@@ -2705,15 +2729,7 @@
           <w:u w:val="single"/>
           <w:rtl/>
         </w:rPr>
-        <w:t xml:space="preserve"> יהיה </w:t>
-      </w:r>
-      <w:r>
-        <w:rPr>
-          <w:rFonts w:hint="cs"/>
-          <w:u w:val="single"/>
-          <w:rtl/>
-        </w:rPr>
-        <w:t>שגוי ונקבל התנהגות בלתי מוגדרת.</w:t>
+        <w:t xml:space="preserve"> לערכים המתאימים להם והתוכית תעבוד.</w:t>
       </w:r>
     </w:p>
     <w:p>
@@ -2922,7 +2938,39 @@
           <w:u w:val="single"/>
           <w:rtl/>
         </w:rPr>
-        <w:t>נכונות השגרה תיפגע, תקרא שגיאה דומה לזו המתוארת בסעיף ב'.</w:t>
+        <w:t xml:space="preserve">נכונות השגרה </w:t>
+      </w:r>
+      <w:r>
+        <w:rPr>
+          <w:rFonts w:hint="cs"/>
+          <w:u w:val="single"/>
+          <w:rtl/>
+        </w:rPr>
+        <w:t xml:space="preserve">לא </w:t>
+      </w:r>
+      <w:r>
+        <w:rPr>
+          <w:rFonts w:hint="cs"/>
+          <w:u w:val="single"/>
+          <w:rtl/>
+        </w:rPr>
+        <w:t>תיפגע, תקרא שגיאה דומה לזו המתוארת בסעיף ב'</w:t>
+      </w:r>
+      <w:r>
+        <w:rPr>
+          <w:rFonts w:hint="cs"/>
+          <w:u w:val="single"/>
+          <w:rtl/>
+        </w:rPr>
+        <w:t xml:space="preserve"> אך הקוד יעבוד כמצופה</w:t>
+      </w:r>
+      <w:r>
+        <w:rPr>
+          <w:rFonts w:hint="cs"/>
+          <w:u w:val="single"/>
+          <w:rtl/>
+        </w:rPr>
+        <w:t>.</w:t>
       </w:r>
     </w:p>
     <w:p>
@@ -3090,7 +3138,23 @@
           <w:u w:val="single"/>
           <w:rtl/>
         </w:rPr>
-        <w:t xml:space="preserve">נכונות השגרה תיפגע, תקרא שגיאה דומה לזו המתוארת בסעיף ב', אך הפעם ישמרו שני עותקים של </w:t>
+        <w:t xml:space="preserve">נכונות השגרה </w:t>
+      </w:r>
+      <w:r>
+        <w:rPr>
+          <w:rFonts w:hint="cs"/>
+          <w:u w:val="single"/>
+          <w:rtl/>
+        </w:rPr>
+        <w:t xml:space="preserve">לא </w:t>
+      </w:r>
+      <w:r>
+        <w:rPr>
+          <w:rFonts w:hint="cs"/>
+          <w:u w:val="single"/>
+          <w:rtl/>
+        </w:rPr>
+        <w:t xml:space="preserve">תיפגע, תקרא שגיאה דומה לזו המתוארת בסעיף ב', אך הפעם ישמרו שני עותקים של </w:t>
       </w:r>
       <w:r>
         <w:rPr>
@@ -3104,43 +3168,51 @@
           <w:u w:val="single"/>
           <w:rtl/>
         </w:rPr>
-        <w:t xml:space="preserve"> במחסנית אחד אחרי השני ואף אחד מהם לא יצא מהמחסנית לפני הקריאה ל-</w:t>
-      </w:r>
-      <w:r>
-        <w:rPr>
-          <w:u w:val="single"/>
-        </w:rPr>
-        <w:t>leave</w:t>
-      </w:r>
-      <w:r>
-        <w:rPr>
-          <w:rFonts w:hint="cs"/>
-          <w:u w:val="single"/>
-          <w:rtl/>
-        </w:rPr>
-        <w:t xml:space="preserve"> ובפרט יכנ</w:t>
-      </w:r>
-      <w:r>
-        <w:rPr>
-          <w:rFonts w:hint="cs"/>
-          <w:u w:val="single"/>
-          <w:rtl/>
-        </w:rPr>
-        <w:t>סו</w:t>
-      </w:r>
-      <w:r>
-        <w:rPr>
-          <w:rFonts w:hint="cs"/>
-          <w:u w:val="single"/>
-          <w:rtl/>
-        </w:rPr>
-        <w:t xml:space="preserve"> ל-</w:t>
-      </w:r>
-      <w:r>
-        <w:rPr>
-          <w:u w:val="single"/>
-        </w:rPr>
-        <w:t>rbp</w:t>
+        <w:t xml:space="preserve"> במחסנית אחד אחרי השני ואף אחד מהם לא יצא מהמחסנית </w:t>
+      </w:r>
+      <w:r>
+        <w:rPr>
+          <w:rFonts w:hint="cs"/>
+          <w:u w:val="single"/>
+          <w:rtl/>
+        </w:rPr>
+        <w:t xml:space="preserve">אבל בעת הפקודה </w:t>
+      </w:r>
+      <w:r>
+        <w:rPr>
+          <w:u w:val="single"/>
+        </w:rPr>
+        <w:t>mov (%rsp), %rdi</w:t>
+      </w:r>
+      <w:r>
+        <w:rPr>
+          <w:rFonts w:hint="cs"/>
+          <w:u w:val="single"/>
+          <w:rtl/>
+        </w:rPr>
+        <w:t xml:space="preserve"> נכניס ל-</w:t>
+      </w:r>
+      <w:r>
+        <w:rPr>
+          <w:u w:val="single"/>
+        </w:rPr>
+        <w:t>rdi</w:t>
+      </w:r>
+      <w:r>
+        <w:rPr>
+          <w:rFonts w:hint="cs"/>
+          <w:u w:val="single"/>
+          <w:rtl/>
+        </w:rPr>
+        <w:t xml:space="preserve"> את הערך המצופה בעת המשך הקריאה הרקורסיבית </w:t>
+      </w:r>
+      <w:r>
+        <w:rPr>
+          <w:rFonts w:hint="cs"/>
+          <w:u w:val="single"/>
+          <w:rtl/>
+        </w:rPr>
+        <w:t>ולכן התוכנית תעבוד כרגיל.</w:t>
       </w:r>
       <w:r>
         <w:rPr>
@@ -3156,61 +3228,7 @@
           <w:u w:val="single"/>
           <w:rtl/>
         </w:rPr>
-        <w:t>ו-</w:t>
-      </w:r>
-      <w:r>
-        <w:rPr>
-          <w:u w:val="single"/>
-        </w:rPr>
-        <w:t>rip</w:t>
-      </w:r>
-      <w:r>
-        <w:rPr>
-          <w:rFonts w:hint="cs"/>
-          <w:u w:val="single"/>
-          <w:rtl/>
-        </w:rPr>
         <w:t xml:space="preserve"> </w:t>
-      </w:r>
-      <w:r>
-        <w:rPr>
-          <w:rFonts w:hint="cs"/>
-          <w:u w:val="single"/>
-          <w:rtl/>
-        </w:rPr>
-        <w:t>ער</w:t>
-      </w:r>
-      <w:r>
-        <w:rPr>
-          <w:rFonts w:hint="cs"/>
-          <w:u w:val="single"/>
-          <w:rtl/>
-        </w:rPr>
-        <w:t>כים</w:t>
-      </w:r>
-      <w:r>
-        <w:rPr>
-          <w:rFonts w:hint="cs"/>
-          <w:u w:val="single"/>
-          <w:rtl/>
-        </w:rPr>
-        <w:t xml:space="preserve"> שגוי</w:t>
-      </w:r>
-      <w:r>
-        <w:rPr>
-          <w:rFonts w:hint="cs"/>
-          <w:u w:val="single"/>
-          <w:rtl/>
-        </w:rPr>
-        <w:t>ם</w:t>
-      </w:r>
-      <w:r>
-        <w:rPr>
-          <w:rFonts w:hint="cs"/>
-          <w:u w:val="single"/>
-          <w:rtl/>
-        </w:rPr>
-        <w:t>.</w:t>
       </w:r>
     </w:p>
     <w:p>
@@ -3654,7 +3672,6 @@
           <w:noProof/>
           <w:rtl/>
         </w:rPr>
-        <w:lastRenderedPageBreak/>
         <w:drawing>
           <wp:inline distT="0" distB="0" distL="0" distR="0" wp14:anchorId="6EC15C08" wp14:editId="0AF4832A">
             <wp:extent cx="2867025" cy="877506"/>
@@ -4431,6 +4448,7 @@
           <w:u w:val="single"/>
           <w:rtl/>
         </w:rPr>
+        <w:lastRenderedPageBreak/>
         <w:t xml:space="preserve">תשובה: </w:t>
       </w:r>
       <w:r>
@@ -4485,7 +4503,6 @@
           <w:rFonts w:hint="cs"/>
           <w:rtl/>
         </w:rPr>
-        <w:lastRenderedPageBreak/>
         <w:t xml:space="preserve">חברה טובה של ג'ואי פיבי אמרה לו ששימוש ברגיסטר </w:t>
       </w:r>
       <w:r>
@@ -5496,6 +5513,7 @@
           <w:rFonts w:eastAsia="Arial" w:hint="cs"/>
           <w:rtl/>
         </w:rPr>
+        <w:lastRenderedPageBreak/>
         <w:t>שאלה 3 (</w:t>
       </w:r>
       <w:r>

</xml_diff>